<commit_message>
IT CAN TALK NOW !!!😎
</commit_message>
<xml_diff>
--- a/Deployment/details reports/ARSL interpreter detailed progress report.docx
+++ b/Deployment/details reports/ARSL interpreter detailed progress report.docx
@@ -572,6 +572,7 @@
                 <w:szCs w:val="24"/>
               </w:rPr>
             </w:pPr>
+            <w:proofErr w:type="spellStart"/>
             <w:r>
               <w:rPr>
                 <w:rFonts w:asciiTheme="minorBidi" w:hAnsiTheme="minorBidi"/>
@@ -580,7 +581,18 @@
                 <w:sz w:val="24"/>
                 <w:szCs w:val="24"/>
               </w:rPr>
-              <w:t xml:space="preserve">Asmaa Hasan </w:t>
+              <w:t>Asmaa</w:t>
+            </w:r>
+            <w:proofErr w:type="spellEnd"/>
+            <w:r>
+              <w:rPr>
+                <w:rFonts w:asciiTheme="minorBidi" w:hAnsiTheme="minorBidi"/>
+                <w:b/>
+                <w:bCs/>
+                <w:sz w:val="24"/>
+                <w:szCs w:val="24"/>
+              </w:rPr>
+              <w:t xml:space="preserve"> Hasan </w:t>
             </w:r>
             <w:proofErr w:type="spellStart"/>
             <w:r>
@@ -998,7 +1010,21 @@
         <w:rPr>
           <w:rFonts w:asciiTheme="minorBidi" w:hAnsiTheme="minorBidi"/>
         </w:rPr>
-        <w:t>Inability to speak or hear is considered to be a true disability. People with this disability use different modes to communicate with others, there are number of methods available for their communication one such common method of communication is sign language. Sign language allows people to communicate with human body language; each word has a set of human actions representing a particular expression. Deaf and mute people can often feel isolated or lonely. This is because they can have difficulty interacting with people on a day-to-day basis, so they feel disconnected from friends, family, their community and the world around them.</w:t>
+        <w:t xml:space="preserve">Inability to speak or hear is considered to be a true disability. People with this disability use different modes to communicate with others, there are number of methods available for their communication one such common method of communication is sign language. Sign language allows people to communicate with human body language; each word has a set of human actions representing a particular expression. Deaf and mute people can often feel isolated or lonely. This is because they can have difficulty interacting with people on a day-to-day basis, so they feel disconnected from friends, family, their </w:t>
+      </w:r>
+      <w:proofErr w:type="gramStart"/>
+      <w:r>
+        <w:rPr>
+          <w:rFonts w:asciiTheme="minorBidi" w:hAnsiTheme="minorBidi"/>
+        </w:rPr>
+        <w:t>community</w:t>
+      </w:r>
+      <w:proofErr w:type="gramEnd"/>
+      <w:r>
+        <w:rPr>
+          <w:rFonts w:asciiTheme="minorBidi" w:hAnsiTheme="minorBidi"/>
+        </w:rPr>
+        <w:t xml:space="preserve"> and the world around them.</w:t>
       </w:r>
       <w:r>
         <w:rPr>
@@ -1013,7 +1039,35 @@
         <w:rPr>
           <w:rFonts w:asciiTheme="minorBidi" w:hAnsiTheme="minorBidi"/>
         </w:rPr>
-        <w:t>They want to express themselves, be independent, live life to the fullest, and do all the things like people without disabilities. We aim to help them leave loneliness behind Just as importantly, give them the confidence to reconnect with their family, friends and community, and embrace the life they want to lead. That’s why our motive is to convert the Arabic sign language (ARSL) to spoken voice through human gesture understanding and motion capture models, so they can express what they want to say and everyone would understand</w:t>
+        <w:t xml:space="preserve">They want to express themselves, be independent, live life to the fullest, and do all the things like people without disabilities. We aim to help them leave loneliness behind Just as importantly, give them the confidence to reconnect with their family, </w:t>
+      </w:r>
+      <w:proofErr w:type="gramStart"/>
+      <w:r>
+        <w:rPr>
+          <w:rFonts w:asciiTheme="minorBidi" w:hAnsiTheme="minorBidi"/>
+        </w:rPr>
+        <w:t>friends</w:t>
+      </w:r>
+      <w:proofErr w:type="gramEnd"/>
+      <w:r>
+        <w:rPr>
+          <w:rFonts w:asciiTheme="minorBidi" w:hAnsiTheme="minorBidi"/>
+        </w:rPr>
+        <w:t xml:space="preserve"> and community, and embrace the life they want to lead. That’s why our motive is to convert the Arabic sign language (ARSL) to spoken voice through human gesture understanding and motion capture models, so they can express what they want to </w:t>
+      </w:r>
+      <w:proofErr w:type="gramStart"/>
+      <w:r>
+        <w:rPr>
+          <w:rFonts w:asciiTheme="minorBidi" w:hAnsiTheme="minorBidi"/>
+        </w:rPr>
+        <w:t>say</w:t>
+      </w:r>
+      <w:proofErr w:type="gramEnd"/>
+      <w:r>
+        <w:rPr>
+          <w:rFonts w:asciiTheme="minorBidi" w:hAnsiTheme="minorBidi"/>
+        </w:rPr>
+        <w:t xml:space="preserve"> and everyone would understand</w:t>
       </w:r>
       <w:r>
         <w:rPr>
@@ -1243,11 +1297,19 @@
           <w:rFonts w:asciiTheme="minorBidi" w:hAnsiTheme="minorBidi"/>
         </w:rPr>
       </w:pPr>
-      <w:r>
-        <w:rPr>
-          <w:rFonts w:asciiTheme="minorBidi" w:hAnsiTheme="minorBidi"/>
-        </w:rPr>
-        <w:t>It’s an easy to use device that doesn’t require the user to wear any gadgets on their face, or their hands, they only need to carry around our small device.</w:t>
+      <w:proofErr w:type="gramStart"/>
+      <w:r>
+        <w:rPr>
+          <w:rFonts w:asciiTheme="minorBidi" w:hAnsiTheme="minorBidi"/>
+        </w:rPr>
+        <w:t>It’s</w:t>
+      </w:r>
+      <w:proofErr w:type="gramEnd"/>
+      <w:r>
+        <w:rPr>
+          <w:rFonts w:asciiTheme="minorBidi" w:hAnsiTheme="minorBidi"/>
+        </w:rPr>
+        <w:t xml:space="preserve"> an easy to use device that doesn’t require the user to wear any gadgets on their face, or their hands, they only need to carry around our small device.</w:t>
       </w:r>
     </w:p>
     <w:p>
@@ -2176,23 +2238,7 @@
           <w:sz w:val="20"/>
           <w:szCs w:val="20"/>
         </w:rPr>
-        <w:t xml:space="preserve">Figure 2.3: The </w:t>
-      </w:r>
-      <w:r>
-        <w:rPr>
-          <w:rFonts w:asciiTheme="minorBidi" w:hAnsiTheme="minorBidi"/>
-          <w:sz w:val="20"/>
-          <w:szCs w:val="20"/>
-        </w:rPr>
-        <w:t>modified</w:t>
-      </w:r>
-      <w:r>
-        <w:rPr>
-          <w:rFonts w:asciiTheme="minorBidi" w:hAnsiTheme="minorBidi"/>
-          <w:sz w:val="20"/>
-          <w:szCs w:val="20"/>
-        </w:rPr>
-        <w:t xml:space="preserve"> custom model architecture graph</w:t>
+        <w:t>Figure 2.3: The modified custom model architecture graph</w:t>
       </w:r>
     </w:p>
     <w:p>
@@ -2410,26 +2456,40 @@
       </w:pPr>
       <w:r>
         <w:rPr>
+          <w:rFonts w:asciiTheme="minorBidi" w:hAnsiTheme="minorBidi"/>
+        </w:rPr>
+        <w:t>The following segment shows part of the training process.</w:t>
+      </w:r>
+    </w:p>
+    <w:p>
+      <w:pPr>
+        <w:spacing w:line="480" w:lineRule="auto"/>
+        <w:rPr>
+          <w:rFonts w:asciiTheme="minorBidi" w:hAnsiTheme="minorBidi"/>
+        </w:rPr>
+      </w:pPr>
+      <w:r>
+        <w:rPr>
           <w:noProof/>
           <w:sz w:val="24"/>
           <w:szCs w:val="24"/>
         </w:rPr>
         <w:drawing>
-          <wp:anchor distT="0" distB="0" distL="114300" distR="114300" simplePos="0" relativeHeight="251667456" behindDoc="1" locked="0" layoutInCell="1" allowOverlap="1" wp14:anchorId="328B3E85" wp14:editId="12886FAE">
+          <wp:anchor distT="0" distB="0" distL="114300" distR="114300" simplePos="0" relativeHeight="251667456" behindDoc="1" locked="0" layoutInCell="1" allowOverlap="1" wp14:anchorId="328B3E85" wp14:editId="2D5C533E">
             <wp:simplePos x="0" y="0"/>
             <wp:positionH relativeFrom="margin">
               <wp:align>right</wp:align>
             </wp:positionH>
             <wp:positionV relativeFrom="paragraph">
-              <wp:posOffset>285004</wp:posOffset>
+              <wp:posOffset>675005</wp:posOffset>
             </wp:positionV>
-            <wp:extent cx="5486400" cy="3086100"/>
-            <wp:effectExtent l="0" t="0" r="0" b="0"/>
+            <wp:extent cx="5486400" cy="1857375"/>
+            <wp:effectExtent l="0" t="0" r="0" b="9525"/>
             <wp:wrapTight wrapText="bothSides">
               <wp:wrapPolygon edited="0">
                 <wp:start x="0" y="0"/>
-                <wp:lineTo x="0" y="21467"/>
-                <wp:lineTo x="21525" y="21467"/>
+                <wp:lineTo x="0" y="21489"/>
+                <wp:lineTo x="21525" y="21489"/>
                 <wp:lineTo x="21525" y="0"/>
                 <wp:lineTo x="0" y="0"/>
               </wp:wrapPolygon>
@@ -2445,7 +2505,7 @@
                     <pic:cNvPr id="13" name="anydesk00004.png"/>
                     <pic:cNvPicPr/>
                   </pic:nvPicPr>
-                  <pic:blipFill>
+                  <pic:blipFill rotWithShape="1">
                     <a:blip r:embed="rId19" cstate="print">
                       <a:extLst>
                         <a:ext uri="{28A0092B-C50C-407E-A947-70E740481C1C}">
@@ -2453,22 +2513,35 @@
                         </a:ext>
                       </a:extLst>
                     </a:blip>
-                    <a:stretch>
-                      <a:fillRect/>
-                    </a:stretch>
+                    <a:srcRect l="21180" t="27160" b="19136"/>
+                    <a:stretch/>
                   </pic:blipFill>
-                  <pic:spPr>
+                  <pic:spPr bwMode="auto">
                     <a:xfrm>
                       <a:off x="0" y="0"/>
-                      <a:ext cx="5486400" cy="3086100"/>
+                      <a:ext cx="5486400" cy="1857375"/>
                     </a:xfrm>
                     <a:prstGeom prst="rect">
                       <a:avLst/>
                     </a:prstGeom>
+                    <a:ln>
+                      <a:noFill/>
+                    </a:ln>
+                    <a:extLst>
+                      <a:ext uri="{53640926-AAD7-44D8-BBD7-CCE9431645EC}">
+                        <a14:shadowObscured xmlns:a14="http://schemas.microsoft.com/office/drawing/2010/main"/>
+                      </a:ext>
+                    </a:extLst>
                   </pic:spPr>
                 </pic:pic>
               </a:graphicData>
             </a:graphic>
+            <wp14:sizeRelH relativeFrom="margin">
+              <wp14:pctWidth>0</wp14:pctWidth>
+            </wp14:sizeRelH>
+            <wp14:sizeRelV relativeFrom="margin">
+              <wp14:pctHeight>0</wp14:pctHeight>
+            </wp14:sizeRelV>
           </wp:anchor>
         </w:drawing>
       </w:r>
@@ -2476,20 +2549,6 @@
         <w:rPr>
           <w:rFonts w:asciiTheme="minorBidi" w:hAnsiTheme="minorBidi"/>
         </w:rPr>
-        <w:t>The following segment shows part of the training process.</w:t>
-      </w:r>
-    </w:p>
-    <w:p>
-      <w:pPr>
-        <w:spacing w:line="480" w:lineRule="auto"/>
-        <w:rPr>
-          <w:rFonts w:asciiTheme="minorBidi" w:hAnsiTheme="minorBidi"/>
-        </w:rPr>
-      </w:pPr>
-      <w:r>
-        <w:rPr>
-          <w:rFonts w:asciiTheme="minorBidi" w:hAnsiTheme="minorBidi"/>
-        </w:rPr>
         <w:tab/>
         <w:t xml:space="preserve">  </w:t>
       </w:r>
@@ -2499,47 +2558,7 @@
           <w:sz w:val="20"/>
           <w:szCs w:val="20"/>
         </w:rPr>
-        <w:t>Figure 2.</w:t>
-      </w:r>
-      <w:r>
-        <w:rPr>
-          <w:rFonts w:asciiTheme="minorBidi" w:hAnsiTheme="minorBidi"/>
-          <w:sz w:val="20"/>
-          <w:szCs w:val="20"/>
-        </w:rPr>
-        <w:t>x</w:t>
-      </w:r>
-      <w:r>
-        <w:rPr>
-          <w:rFonts w:asciiTheme="minorBidi" w:hAnsiTheme="minorBidi"/>
-          <w:sz w:val="20"/>
-          <w:szCs w:val="20"/>
-        </w:rPr>
-        <w:t xml:space="preserve">: </w:t>
-      </w:r>
-      <w:r>
-        <w:rPr>
-          <w:rFonts w:asciiTheme="minorBidi" w:hAnsiTheme="minorBidi"/>
-          <w:sz w:val="20"/>
-          <w:szCs w:val="20"/>
-        </w:rPr>
-        <w:t>T</w:t>
-      </w:r>
-      <w:r>
-        <w:rPr>
-          <w:rFonts w:asciiTheme="minorBidi" w:hAnsiTheme="minorBidi"/>
-          <w:sz w:val="20"/>
-          <w:szCs w:val="20"/>
-        </w:rPr>
-        <w:t>raining process</w:t>
-      </w:r>
-      <w:r>
-        <w:rPr>
-          <w:rFonts w:asciiTheme="minorBidi" w:hAnsiTheme="minorBidi"/>
-          <w:sz w:val="20"/>
-          <w:szCs w:val="20"/>
-        </w:rPr>
-        <w:t xml:space="preserve"> of the enhanced model through days of fine tuning.</w:t>
+        <w:t>Figure 2.x: Training process of the enhanced model through days of fine tuning.</w:t>
       </w:r>
     </w:p>
     <w:p>
@@ -5775,6 +5794,7 @@
   <w:style w:type="character" w:default="1" w:styleId="DefaultParagraphFont">
     <w:name w:val="Default Paragraph Font"/>
     <w:uiPriority w:val="1"/>
+    <w:semiHidden/>
     <w:unhideWhenUsed/>
   </w:style>
   <w:style w:type="table" w:default="1" w:styleId="TableNormal">
@@ -6435,7 +6455,7 @@
 </file>
 
 <file path=customXml/itemProps1.xml><?xml version="1.0" encoding="utf-8"?>
-<ds:datastoreItem xmlns:ds="http://schemas.openxmlformats.org/officeDocument/2006/customXml" ds:itemID="{A25C93F5-2B30-4B96-93BF-7F218DC639E6}">
+<ds:datastoreItem xmlns:ds="http://schemas.openxmlformats.org/officeDocument/2006/customXml" ds:itemID="{ABABA03A-40CC-4303-A276-F4929CE12CFE}">
   <ds:schemaRefs>
     <ds:schemaRef ds:uri="http://schemas.openxmlformats.org/officeDocument/2006/bibliography"/>
   </ds:schemaRefs>

</xml_diff>